<commit_message>
Alot of changes since past 10 days. Tests added. Agendas updated.
</commit_message>
<xml_diff>
--- a/Coding Agenda.docx
+++ b/Coding Agenda.docx
@@ -296,8 +296,14 @@
           <w:ilvl w:val="0"/>
           <w:numId w:val="9"/>
         </w:numPr>
-      </w:pPr>
-      <w:r>
+        <w:rPr>
+          <w:highlight w:val="yellow"/>
+        </w:rPr>
+      </w:pPr>
+      <w:r>
+        <w:rPr>
+          <w:highlight w:val="yellow"/>
+        </w:rPr>
         <w:t>Run the following algorithms:</w:t>
       </w:r>
     </w:p>
@@ -308,13 +314,22 @@
           <w:ilvl w:val="1"/>
           <w:numId w:val="9"/>
         </w:numPr>
+        <w:rPr>
+          <w:highlight w:val="yellow"/>
+        </w:rPr>
       </w:pPr>
       <w:proofErr w:type="spellStart"/>
       <w:r>
+        <w:rPr>
+          <w:highlight w:val="yellow"/>
+        </w:rPr>
         <w:t>Djikstra</w:t>
       </w:r>
       <w:proofErr w:type="spellEnd"/>
       <w:r>
+        <w:rPr>
+          <w:highlight w:val="yellow"/>
+        </w:rPr>
         <w:t xml:space="preserve"> - shortest path by randomly selecting one relay from each node list</w:t>
       </w:r>
     </w:p>
@@ -373,35 +388,22 @@
           <w:ilvl w:val="0"/>
           <w:numId w:val="9"/>
         </w:numPr>
-      </w:pPr>
-      <w:r>
+        <w:rPr>
+          <w:highlight w:val="yellow"/>
+        </w:rPr>
+      </w:pPr>
+      <w:r>
+        <w:rPr>
+          <w:highlight w:val="yellow"/>
+        </w:rPr>
         <w:t>Test your code's performance for each of the algorithm</w:t>
       </w:r>
     </w:p>
     <w:p>
       <w:pPr>
         <w:pStyle w:val="normal0"/>
-        <w:rPr>
-          <w:b/>
-          <w:sz w:val="28"/>
-          <w:szCs w:val="28"/>
-        </w:rPr>
-      </w:pPr>
-    </w:p>
-    <w:p>
-      <w:pPr>
-        <w:pStyle w:val="normal0"/>
-      </w:pPr>
-      <w:r>
-        <w:rPr>
-          <w:rFonts w:ascii="Helvetica" w:hAnsi="Helvetica" w:cs="Helvetica"/>
-          <w:color w:val="1A1A1A"/>
-          <w:sz w:val="20"/>
-          <w:szCs w:val="20"/>
-          <w:shd w:val="clear" w:color="auto" w:fill="FFFFFF"/>
-        </w:rPr>
-        <w:t xml:space="preserve"> </w:t>
-      </w:r>
+        <w:ind w:left="720"/>
+      </w:pPr>
     </w:p>
     <w:sectPr>
       <w:pgSz w:w="11909" w:h="16834"/>
@@ -529,6 +531,119 @@
     </w:lvl>
   </w:abstractNum>
   <w:abstractNum w:abstractNumId="1">
+    <w:nsid w:val="0FAB3E64"/>
+    <w:multiLevelType w:val="hybridMultilevel"/>
+    <w:tmpl w:val="8042C77A"/>
+    <w:lvl w:ilvl="0" w:tplc="04090001">
+      <w:start w:val="1"/>
+      <w:numFmt w:val="bullet"/>
+      <w:lvlText w:val=""/>
+      <w:lvlJc w:val="left"/>
+      <w:pPr>
+        <w:ind w:left="720" w:hanging="360"/>
+      </w:pPr>
+      <w:rPr>
+        <w:rFonts w:ascii="Symbol" w:hAnsi="Symbol" w:hint="default"/>
+      </w:rPr>
+    </w:lvl>
+    <w:lvl w:ilvl="1" w:tplc="04090003" w:tentative="1">
+      <w:start w:val="1"/>
+      <w:numFmt w:val="bullet"/>
+      <w:lvlText w:val="o"/>
+      <w:lvlJc w:val="left"/>
+      <w:pPr>
+        <w:ind w:left="1440" w:hanging="360"/>
+      </w:pPr>
+      <w:rPr>
+        <w:rFonts w:ascii="Courier New" w:hAnsi="Courier New" w:cs="Courier New" w:hint="default"/>
+      </w:rPr>
+    </w:lvl>
+    <w:lvl w:ilvl="2" w:tplc="04090005" w:tentative="1">
+      <w:start w:val="1"/>
+      <w:numFmt w:val="bullet"/>
+      <w:lvlText w:val=""/>
+      <w:lvlJc w:val="left"/>
+      <w:pPr>
+        <w:ind w:left="2160" w:hanging="360"/>
+      </w:pPr>
+      <w:rPr>
+        <w:rFonts w:ascii="Wingdings" w:hAnsi="Wingdings" w:hint="default"/>
+      </w:rPr>
+    </w:lvl>
+    <w:lvl w:ilvl="3" w:tplc="04090001" w:tentative="1">
+      <w:start w:val="1"/>
+      <w:numFmt w:val="bullet"/>
+      <w:lvlText w:val=""/>
+      <w:lvlJc w:val="left"/>
+      <w:pPr>
+        <w:ind w:left="2880" w:hanging="360"/>
+      </w:pPr>
+      <w:rPr>
+        <w:rFonts w:ascii="Symbol" w:hAnsi="Symbol" w:hint="default"/>
+      </w:rPr>
+    </w:lvl>
+    <w:lvl w:ilvl="4" w:tplc="04090003" w:tentative="1">
+      <w:start w:val="1"/>
+      <w:numFmt w:val="bullet"/>
+      <w:lvlText w:val="o"/>
+      <w:lvlJc w:val="left"/>
+      <w:pPr>
+        <w:ind w:left="3600" w:hanging="360"/>
+      </w:pPr>
+      <w:rPr>
+        <w:rFonts w:ascii="Courier New" w:hAnsi="Courier New" w:cs="Courier New" w:hint="default"/>
+      </w:rPr>
+    </w:lvl>
+    <w:lvl w:ilvl="5" w:tplc="04090005" w:tentative="1">
+      <w:start w:val="1"/>
+      <w:numFmt w:val="bullet"/>
+      <w:lvlText w:val=""/>
+      <w:lvlJc w:val="left"/>
+      <w:pPr>
+        <w:ind w:left="4320" w:hanging="360"/>
+      </w:pPr>
+      <w:rPr>
+        <w:rFonts w:ascii="Wingdings" w:hAnsi="Wingdings" w:hint="default"/>
+      </w:rPr>
+    </w:lvl>
+    <w:lvl w:ilvl="6" w:tplc="04090001" w:tentative="1">
+      <w:start w:val="1"/>
+      <w:numFmt w:val="bullet"/>
+      <w:lvlText w:val=""/>
+      <w:lvlJc w:val="left"/>
+      <w:pPr>
+        <w:ind w:left="5040" w:hanging="360"/>
+      </w:pPr>
+      <w:rPr>
+        <w:rFonts w:ascii="Symbol" w:hAnsi="Symbol" w:hint="default"/>
+      </w:rPr>
+    </w:lvl>
+    <w:lvl w:ilvl="7" w:tplc="04090003" w:tentative="1">
+      <w:start w:val="1"/>
+      <w:numFmt w:val="bullet"/>
+      <w:lvlText w:val="o"/>
+      <w:lvlJc w:val="left"/>
+      <w:pPr>
+        <w:ind w:left="5760" w:hanging="360"/>
+      </w:pPr>
+      <w:rPr>
+        <w:rFonts w:ascii="Courier New" w:hAnsi="Courier New" w:cs="Courier New" w:hint="default"/>
+      </w:rPr>
+    </w:lvl>
+    <w:lvl w:ilvl="8" w:tplc="04090005" w:tentative="1">
+      <w:start w:val="1"/>
+      <w:numFmt w:val="bullet"/>
+      <w:lvlText w:val=""/>
+      <w:lvlJc w:val="left"/>
+      <w:pPr>
+        <w:ind w:left="6480" w:hanging="360"/>
+      </w:pPr>
+      <w:rPr>
+        <w:rFonts w:ascii="Wingdings" w:hAnsi="Wingdings" w:hint="default"/>
+      </w:rPr>
+    </w:lvl>
+  </w:abstractNum>
+  <w:abstractNum w:abstractNumId="2">
     <w:nsid w:val="167005B1"/>
     <w:multiLevelType w:val="multilevel"/>
     <w:tmpl w:val="ED56C0DA"/>
@@ -641,7 +756,7 @@
       </w:rPr>
     </w:lvl>
   </w:abstractNum>
-  <w:abstractNum w:abstractNumId="2">
+  <w:abstractNum w:abstractNumId="3">
     <w:nsid w:val="175B3387"/>
     <w:multiLevelType w:val="hybridMultilevel"/>
     <w:tmpl w:val="E8082F6C"/>
@@ -727,7 +842,7 @@
       </w:pPr>
     </w:lvl>
   </w:abstractNum>
-  <w:abstractNum w:abstractNumId="3">
+  <w:abstractNum w:abstractNumId="4">
     <w:nsid w:val="1A810EEF"/>
     <w:multiLevelType w:val="multilevel"/>
     <w:tmpl w:val="37366446"/>
@@ -840,7 +955,7 @@
       </w:rPr>
     </w:lvl>
   </w:abstractNum>
-  <w:abstractNum w:abstractNumId="4">
+  <w:abstractNum w:abstractNumId="5">
     <w:nsid w:val="3F944740"/>
     <w:multiLevelType w:val="multilevel"/>
     <w:tmpl w:val="292E44DA"/>
@@ -953,7 +1068,7 @@
       </w:rPr>
     </w:lvl>
   </w:abstractNum>
-  <w:abstractNum w:abstractNumId="5">
+  <w:abstractNum w:abstractNumId="6">
     <w:nsid w:val="4FF35812"/>
     <w:multiLevelType w:val="hybridMultilevel"/>
     <w:tmpl w:val="F22AC05E"/>
@@ -1039,7 +1154,7 @@
       </w:pPr>
     </w:lvl>
   </w:abstractNum>
-  <w:abstractNum w:abstractNumId="6">
+  <w:abstractNum w:abstractNumId="7">
     <w:nsid w:val="50DC5F66"/>
     <w:multiLevelType w:val="multilevel"/>
     <w:tmpl w:val="343AF32A"/>
@@ -1152,7 +1267,7 @@
       </w:rPr>
     </w:lvl>
   </w:abstractNum>
-  <w:abstractNum w:abstractNumId="7">
+  <w:abstractNum w:abstractNumId="8">
     <w:nsid w:val="5D3C1CCB"/>
     <w:multiLevelType w:val="multilevel"/>
     <w:tmpl w:val="9CFE6CE8"/>
@@ -1265,7 +1380,7 @@
       </w:rPr>
     </w:lvl>
   </w:abstractNum>
-  <w:abstractNum w:abstractNumId="8">
+  <w:abstractNum w:abstractNumId="9">
     <w:nsid w:val="60D175C2"/>
     <w:multiLevelType w:val="hybridMultilevel"/>
     <w:tmpl w:val="8B7CBF5E"/>
@@ -1378,32 +1493,240 @@
       </w:rPr>
     </w:lvl>
   </w:abstractNum>
+  <w:abstractNum w:abstractNumId="10">
+    <w:nsid w:val="64974B84"/>
+    <w:multiLevelType w:val="hybridMultilevel"/>
+    <w:tmpl w:val="938C0BCE"/>
+    <w:lvl w:ilvl="0" w:tplc="04090001">
+      <w:start w:val="1"/>
+      <w:numFmt w:val="bullet"/>
+      <w:lvlText w:val=""/>
+      <w:lvlJc w:val="left"/>
+      <w:pPr>
+        <w:ind w:left="720" w:hanging="360"/>
+      </w:pPr>
+      <w:rPr>
+        <w:rFonts w:ascii="Symbol" w:hAnsi="Symbol" w:hint="default"/>
+      </w:rPr>
+    </w:lvl>
+    <w:lvl w:ilvl="1" w:tplc="04090003" w:tentative="1">
+      <w:start w:val="1"/>
+      <w:numFmt w:val="bullet"/>
+      <w:lvlText w:val="o"/>
+      <w:lvlJc w:val="left"/>
+      <w:pPr>
+        <w:ind w:left="1440" w:hanging="360"/>
+      </w:pPr>
+      <w:rPr>
+        <w:rFonts w:ascii="Courier New" w:hAnsi="Courier New" w:cs="Courier New" w:hint="default"/>
+      </w:rPr>
+    </w:lvl>
+    <w:lvl w:ilvl="2" w:tplc="04090005" w:tentative="1">
+      <w:start w:val="1"/>
+      <w:numFmt w:val="bullet"/>
+      <w:lvlText w:val=""/>
+      <w:lvlJc w:val="left"/>
+      <w:pPr>
+        <w:ind w:left="2160" w:hanging="360"/>
+      </w:pPr>
+      <w:rPr>
+        <w:rFonts w:ascii="Wingdings" w:hAnsi="Wingdings" w:hint="default"/>
+      </w:rPr>
+    </w:lvl>
+    <w:lvl w:ilvl="3" w:tplc="04090001" w:tentative="1">
+      <w:start w:val="1"/>
+      <w:numFmt w:val="bullet"/>
+      <w:lvlText w:val=""/>
+      <w:lvlJc w:val="left"/>
+      <w:pPr>
+        <w:ind w:left="2880" w:hanging="360"/>
+      </w:pPr>
+      <w:rPr>
+        <w:rFonts w:ascii="Symbol" w:hAnsi="Symbol" w:hint="default"/>
+      </w:rPr>
+    </w:lvl>
+    <w:lvl w:ilvl="4" w:tplc="04090003" w:tentative="1">
+      <w:start w:val="1"/>
+      <w:numFmt w:val="bullet"/>
+      <w:lvlText w:val="o"/>
+      <w:lvlJc w:val="left"/>
+      <w:pPr>
+        <w:ind w:left="3600" w:hanging="360"/>
+      </w:pPr>
+      <w:rPr>
+        <w:rFonts w:ascii="Courier New" w:hAnsi="Courier New" w:cs="Courier New" w:hint="default"/>
+      </w:rPr>
+    </w:lvl>
+    <w:lvl w:ilvl="5" w:tplc="04090005" w:tentative="1">
+      <w:start w:val="1"/>
+      <w:numFmt w:val="bullet"/>
+      <w:lvlText w:val=""/>
+      <w:lvlJc w:val="left"/>
+      <w:pPr>
+        <w:ind w:left="4320" w:hanging="360"/>
+      </w:pPr>
+      <w:rPr>
+        <w:rFonts w:ascii="Wingdings" w:hAnsi="Wingdings" w:hint="default"/>
+      </w:rPr>
+    </w:lvl>
+    <w:lvl w:ilvl="6" w:tplc="04090001" w:tentative="1">
+      <w:start w:val="1"/>
+      <w:numFmt w:val="bullet"/>
+      <w:lvlText w:val=""/>
+      <w:lvlJc w:val="left"/>
+      <w:pPr>
+        <w:ind w:left="5040" w:hanging="360"/>
+      </w:pPr>
+      <w:rPr>
+        <w:rFonts w:ascii="Symbol" w:hAnsi="Symbol" w:hint="default"/>
+      </w:rPr>
+    </w:lvl>
+    <w:lvl w:ilvl="7" w:tplc="04090003" w:tentative="1">
+      <w:start w:val="1"/>
+      <w:numFmt w:val="bullet"/>
+      <w:lvlText w:val="o"/>
+      <w:lvlJc w:val="left"/>
+      <w:pPr>
+        <w:ind w:left="5760" w:hanging="360"/>
+      </w:pPr>
+      <w:rPr>
+        <w:rFonts w:ascii="Courier New" w:hAnsi="Courier New" w:cs="Courier New" w:hint="default"/>
+      </w:rPr>
+    </w:lvl>
+    <w:lvl w:ilvl="8" w:tplc="04090005" w:tentative="1">
+      <w:start w:val="1"/>
+      <w:numFmt w:val="bullet"/>
+      <w:lvlText w:val=""/>
+      <w:lvlJc w:val="left"/>
+      <w:pPr>
+        <w:ind w:left="6480" w:hanging="360"/>
+      </w:pPr>
+      <w:rPr>
+        <w:rFonts w:ascii="Wingdings" w:hAnsi="Wingdings" w:hint="default"/>
+      </w:rPr>
+    </w:lvl>
+  </w:abstractNum>
+  <w:abstractNum w:abstractNumId="11">
+    <w:nsid w:val="6F2C4842"/>
+    <w:multiLevelType w:val="hybridMultilevel"/>
+    <w:tmpl w:val="828CDEAC"/>
+    <w:lvl w:ilvl="0" w:tplc="0409000F">
+      <w:start w:val="1"/>
+      <w:numFmt w:val="decimal"/>
+      <w:lvlText w:val="%1."/>
+      <w:lvlJc w:val="left"/>
+      <w:pPr>
+        <w:ind w:left="720" w:hanging="360"/>
+      </w:pPr>
+    </w:lvl>
+    <w:lvl w:ilvl="1" w:tplc="04090019" w:tentative="1">
+      <w:start w:val="1"/>
+      <w:numFmt w:val="lowerLetter"/>
+      <w:lvlText w:val="%2."/>
+      <w:lvlJc w:val="left"/>
+      <w:pPr>
+        <w:ind w:left="1440" w:hanging="360"/>
+      </w:pPr>
+    </w:lvl>
+    <w:lvl w:ilvl="2" w:tplc="0409001B" w:tentative="1">
+      <w:start w:val="1"/>
+      <w:numFmt w:val="lowerRoman"/>
+      <w:lvlText w:val="%3."/>
+      <w:lvlJc w:val="right"/>
+      <w:pPr>
+        <w:ind w:left="2160" w:hanging="180"/>
+      </w:pPr>
+    </w:lvl>
+    <w:lvl w:ilvl="3" w:tplc="0409000F" w:tentative="1">
+      <w:start w:val="1"/>
+      <w:numFmt w:val="decimal"/>
+      <w:lvlText w:val="%4."/>
+      <w:lvlJc w:val="left"/>
+      <w:pPr>
+        <w:ind w:left="2880" w:hanging="360"/>
+      </w:pPr>
+    </w:lvl>
+    <w:lvl w:ilvl="4" w:tplc="04090019" w:tentative="1">
+      <w:start w:val="1"/>
+      <w:numFmt w:val="lowerLetter"/>
+      <w:lvlText w:val="%5."/>
+      <w:lvlJc w:val="left"/>
+      <w:pPr>
+        <w:ind w:left="3600" w:hanging="360"/>
+      </w:pPr>
+    </w:lvl>
+    <w:lvl w:ilvl="5" w:tplc="0409001B" w:tentative="1">
+      <w:start w:val="1"/>
+      <w:numFmt w:val="lowerRoman"/>
+      <w:lvlText w:val="%6."/>
+      <w:lvlJc w:val="right"/>
+      <w:pPr>
+        <w:ind w:left="4320" w:hanging="180"/>
+      </w:pPr>
+    </w:lvl>
+    <w:lvl w:ilvl="6" w:tplc="0409000F" w:tentative="1">
+      <w:start w:val="1"/>
+      <w:numFmt w:val="decimal"/>
+      <w:lvlText w:val="%7."/>
+      <w:lvlJc w:val="left"/>
+      <w:pPr>
+        <w:ind w:left="5040" w:hanging="360"/>
+      </w:pPr>
+    </w:lvl>
+    <w:lvl w:ilvl="7" w:tplc="04090019" w:tentative="1">
+      <w:start w:val="1"/>
+      <w:numFmt w:val="lowerLetter"/>
+      <w:lvlText w:val="%8."/>
+      <w:lvlJc w:val="left"/>
+      <w:pPr>
+        <w:ind w:left="5760" w:hanging="360"/>
+      </w:pPr>
+    </w:lvl>
+    <w:lvl w:ilvl="8" w:tplc="0409001B" w:tentative="1">
+      <w:start w:val="1"/>
+      <w:numFmt w:val="lowerRoman"/>
+      <w:lvlText w:val="%9."/>
+      <w:lvlJc w:val="right"/>
+      <w:pPr>
+        <w:ind w:left="6480" w:hanging="180"/>
+      </w:pPr>
+    </w:lvl>
+  </w:abstractNum>
   <w:num w:numId="1">
-    <w:abstractNumId w:val="6"/>
+    <w:abstractNumId w:val="7"/>
   </w:num>
   <w:num w:numId="2">
-    <w:abstractNumId w:val="3"/>
+    <w:abstractNumId w:val="4"/>
   </w:num>
   <w:num w:numId="3">
-    <w:abstractNumId w:val="1"/>
+    <w:abstractNumId w:val="2"/>
   </w:num>
   <w:num w:numId="4">
     <w:abstractNumId w:val="0"/>
   </w:num>
   <w:num w:numId="5">
-    <w:abstractNumId w:val="7"/>
+    <w:abstractNumId w:val="8"/>
   </w:num>
   <w:num w:numId="6">
-    <w:abstractNumId w:val="4"/>
+    <w:abstractNumId w:val="5"/>
   </w:num>
   <w:num w:numId="7">
-    <w:abstractNumId w:val="8"/>
+    <w:abstractNumId w:val="9"/>
   </w:num>
   <w:num w:numId="8">
-    <w:abstractNumId w:val="5"/>
+    <w:abstractNumId w:val="6"/>
   </w:num>
   <w:num w:numId="9">
-    <w:abstractNumId w:val="2"/>
+    <w:abstractNumId w:val="3"/>
+  </w:num>
+  <w:num w:numId="10">
+    <w:abstractNumId w:val="10"/>
+  </w:num>
+  <w:num w:numId="11">
+    <w:abstractNumId w:val="1"/>
+  </w:num>
+  <w:num w:numId="12">
+    <w:abstractNumId w:val="11"/>
   </w:num>
 </w:numbering>
 </file>

</xml_diff>